<commit_message>
Think I've finished hw3
</commit_message>
<xml_diff>
--- a/Wrksht7.docx
+++ b/Wrksht7.docx
@@ -460,6 +460,22 @@
       </w:r>
       <w:proofErr w:type="spellEnd"/>
       <w:r>
+        <w:t xml:space="preserve"> to Akamai for g.akamai.net (NS)</w:t>
+      </w:r>
+    </w:p>
+    <w:p>
+      <w:pPr>
+        <w:spacing w:after="120"/>
+      </w:pPr>
+      <w:r>
+        <w:t xml:space="preserve">1 </w:t>
+      </w:r>
+      <w:proofErr w:type="spellStart"/>
+      <w:r>
+        <w:t>rtt</w:t>
+      </w:r>
+      <w:proofErr w:type="spellEnd"/>
+      <w:r>
         <w:t xml:space="preserve"> to Akamai authoritative name server for </w:t>
       </w:r>
       <w:proofErr w:type="spellStart"/>
@@ -482,7 +498,6 @@
       </w:pPr>
       <w:proofErr w:type="gramStart"/>
       <w:r>
-        <w:lastRenderedPageBreak/>
         <w:t>a76.h.akamai.net</w:t>
       </w:r>
       <w:proofErr w:type="gramEnd"/>
@@ -500,16 +515,40 @@
       </w:r>
       <w:proofErr w:type="spellEnd"/>
       <w:r>
-        <w:t xml:space="preserve"> to Akamai authoritative name server (from cache) for </w:t>
+        <w:t xml:space="preserve"> to Akamai for h (from cache) NS</w:t>
+      </w:r>
+    </w:p>
+    <w:p>
+      <w:pPr>
+        <w:spacing w:after="120"/>
+      </w:pPr>
+      <w:r>
+        <w:t xml:space="preserve">1 </w:t>
       </w:r>
       <w:proofErr w:type="spellStart"/>
       <w:r>
+        <w:t>rtt</w:t>
+      </w:r>
+      <w:proofErr w:type="spellEnd"/>
+      <w:r>
+        <w:t xml:space="preserve"> to Akamai </w:t>
+      </w:r>
+      <w:r>
+        <w:t>h</w:t>
+      </w:r>
+      <w:r>
+        <w:t xml:space="preserve"> for </w:t>
+      </w:r>
+      <w:proofErr w:type="spellStart"/>
+      <w:r>
         <w:t>ip</w:t>
       </w:r>
       <w:proofErr w:type="spellEnd"/>
       <w:r>
         <w:t xml:space="preserve"> (A-record)</w:t>
       </w:r>
+      <w:bookmarkStart w:id="0" w:name="_GoBack"/>
+      <w:bookmarkEnd w:id="0"/>
     </w:p>
     <w:p>
       <w:pPr>
@@ -1037,12 +1076,7 @@
         <w:t>at UNC or the CS Department</w:t>
       </w:r>
       <w:r>
-        <w:t xml:space="preserve"> have multiple IP</w:t>
-      </w:r>
-      <w:bookmarkStart w:id="0" w:name="_GoBack"/>
-      <w:bookmarkEnd w:id="0"/>
-      <w:r>
-        <w:t xml:space="preserve"> addresses?</w:t>
+        <w:t xml:space="preserve"> have multiple IP addresses?</w:t>
       </w:r>
     </w:p>
     <w:p>

</xml_diff>

<commit_message>
Work on assignment 2
</commit_message>
<xml_diff>
--- a/Wrksht7.docx
+++ b/Wrksht7.docx
@@ -547,8 +547,6 @@
       <w:r>
         <w:t xml:space="preserve"> (A-record)</w:t>
       </w:r>
-      <w:bookmarkStart w:id="0" w:name="_GoBack"/>
-      <w:bookmarkEnd w:id="0"/>
     </w:p>
     <w:p>
       <w:pPr>
@@ -1369,7 +1367,12 @@
         <w:t>lower-level DNS server. Fi</w:t>
       </w:r>
       <w:r>
-        <w:t xml:space="preserve">rst read the man page for </w:t>
+        <w:t>rst read the man p</w:t>
+      </w:r>
+      <w:bookmarkStart w:id="0" w:name="_GoBack"/>
+      <w:bookmarkEnd w:id="0"/>
+      <w:r>
+        <w:t xml:space="preserve">age for </w:t>
       </w:r>
       <w:r>
         <w:rPr>

</xml_diff>